<commit_message>
Update DAT 205 Final Report-Group 1-v01 DRAFT.docx
</commit_message>
<xml_diff>
--- a/S4 Final Report/DAT 205 Final Report-Group 1-v01 DRAFT.docx
+++ b/S4 Final Report/DAT 205 Final Report-Group 1-v01 DRAFT.docx
@@ -11,356 +11,423 @@
     </w:p>
     <w:p>
       <w:pPr>
-        <w:rPr>
-          <w:rFonts w:ascii="Arial" w:hAnsi="Arial" w:cs="Arial"/>
-        </w:rPr>
-      </w:pPr>
+        <w:spacing w:after="0" w:line="240" w:lineRule="auto"/>
+        <w:contextualSpacing/>
+        <w:jc w:val="center"/>
+        <w:rPr>
+          <w:sz w:val="48"/>
+          <w:szCs w:val="48"/>
+        </w:rPr>
+      </w:pPr>
+      <w:r>
+        <w:rPr>
+          <w:sz w:val="48"/>
+          <w:szCs w:val="48"/>
+        </w:rPr>
+        <w:br/>
+        <w:t>McMaster University</w:t>
+      </w:r>
     </w:p>
     <w:p>
       <w:pPr>
-        <w:rPr>
-          <w:rFonts w:ascii="Arial" w:hAnsi="Arial" w:cs="Arial"/>
-        </w:rPr>
+        <w:spacing w:after="0" w:line="240" w:lineRule="auto"/>
+        <w:contextualSpacing/>
+        <w:jc w:val="center"/>
       </w:pPr>
     </w:p>
     <w:p>
       <w:pPr>
-        <w:rPr>
-          <w:rFonts w:ascii="Arial" w:hAnsi="Arial" w:cs="Arial"/>
-        </w:rPr>
+        <w:spacing w:after="0" w:line="240" w:lineRule="auto"/>
+        <w:contextualSpacing/>
+        <w:jc w:val="center"/>
       </w:pPr>
     </w:p>
     <w:p>
       <w:pPr>
-        <w:rPr>
-          <w:rFonts w:ascii="Arial" w:hAnsi="Arial" w:cs="Arial"/>
-        </w:rPr>
+        <w:spacing w:after="0" w:line="240" w:lineRule="auto"/>
+        <w:contextualSpacing/>
+        <w:jc w:val="center"/>
       </w:pPr>
     </w:p>
     <w:p>
       <w:pPr>
-        <w:rPr>
-          <w:rFonts w:ascii="Arial" w:hAnsi="Arial" w:cs="Arial"/>
-        </w:rPr>
+        <w:spacing w:after="0" w:line="240" w:lineRule="auto"/>
+        <w:contextualSpacing/>
+        <w:jc w:val="center"/>
       </w:pPr>
     </w:p>
     <w:p>
       <w:pPr>
-        <w:rPr>
-          <w:rFonts w:ascii="Arial" w:hAnsi="Arial" w:cs="Arial"/>
-        </w:rPr>
+        <w:spacing w:after="0" w:line="240" w:lineRule="auto"/>
+        <w:contextualSpacing/>
+        <w:jc w:val="center"/>
       </w:pPr>
     </w:p>
     <w:p>
       <w:pPr>
-        <w:rPr>
-          <w:rFonts w:ascii="Arial" w:hAnsi="Arial" w:cs="Arial"/>
-        </w:rPr>
+        <w:spacing w:after="0" w:line="240" w:lineRule="auto"/>
+        <w:contextualSpacing/>
+        <w:jc w:val="center"/>
       </w:pPr>
     </w:p>
     <w:p>
       <w:pPr>
-        <w:rPr>
-          <w:rFonts w:ascii="Arial" w:hAnsi="Arial" w:cs="Arial"/>
-        </w:rPr>
+        <w:spacing w:after="0" w:line="240" w:lineRule="auto"/>
+        <w:contextualSpacing/>
+        <w:jc w:val="center"/>
       </w:pPr>
     </w:p>
     <w:p>
       <w:pPr>
-        <w:rPr>
-          <w:rFonts w:ascii="Arial" w:hAnsi="Arial" w:cs="Arial"/>
-        </w:rPr>
+        <w:spacing w:after="0" w:line="240" w:lineRule="auto"/>
+        <w:contextualSpacing/>
+        <w:jc w:val="center"/>
       </w:pPr>
     </w:p>
     <w:p>
       <w:pPr>
-        <w:rPr>
-          <w:rFonts w:ascii="Arial" w:hAnsi="Arial" w:cs="Arial"/>
+        <w:spacing w:after="0" w:line="240" w:lineRule="auto"/>
+        <w:ind w:left="1440" w:right="1440"/>
+        <w:contextualSpacing/>
+        <w:jc w:val="center"/>
+      </w:pPr>
+    </w:p>
+    <w:p>
+      <w:pPr>
+        <w:spacing w:after="0" w:line="240" w:lineRule="auto"/>
+        <w:ind w:left="1440" w:right="1440"/>
+        <w:contextualSpacing/>
+        <w:jc w:val="center"/>
+      </w:pPr>
+    </w:p>
+    <w:p>
+      <w:pPr>
+        <w:spacing w:after="0" w:line="240" w:lineRule="auto"/>
+        <w:ind w:left="1440" w:right="1440"/>
+        <w:contextualSpacing/>
+        <w:jc w:val="center"/>
+      </w:pPr>
+    </w:p>
+    <w:p>
+      <w:pPr>
+        <w:spacing w:after="0" w:line="240" w:lineRule="auto"/>
+        <w:ind w:left="567" w:right="567"/>
+        <w:contextualSpacing/>
+        <w:jc w:val="center"/>
+        <w:rPr>
+          <w:sz w:val="72"/>
+          <w:szCs w:val="72"/>
+        </w:rPr>
+      </w:pPr>
+      <w:r>
+        <w:rPr>
+          <w:sz w:val="72"/>
+          <w:szCs w:val="72"/>
+        </w:rPr>
+        <w:t>PROJECT RAPTORS REBOUND</w:t>
+      </w:r>
+    </w:p>
+    <w:p>
+      <w:pPr>
+        <w:spacing w:after="0" w:line="240" w:lineRule="auto"/>
+        <w:ind w:left="1440" w:right="1440" w:hanging="284"/>
+        <w:contextualSpacing/>
+        <w:jc w:val="center"/>
+        <w:rPr>
+          <w:sz w:val="24"/>
+          <w:szCs w:val="24"/>
+        </w:rPr>
+      </w:pPr>
+      <w:r>
+        <w:rPr>
+          <w:noProof/>
+          <w:sz w:val="24"/>
+          <w:szCs w:val="24"/>
+        </w:rPr>
+        <mc:AlternateContent>
+          <mc:Choice Requires="wps">
+            <w:drawing>
+              <wp:anchor distT="4294967295" distB="4294967295" distL="114300" distR="114300" simplePos="0" relativeHeight="251659264" behindDoc="0" locked="0" layoutInCell="1" allowOverlap="1" wp14:anchorId="449C0D9F" wp14:editId="33F376DC">
+                <wp:simplePos x="0" y="0"/>
+                <wp:positionH relativeFrom="column">
+                  <wp:posOffset>694055</wp:posOffset>
+                </wp:positionH>
+                <wp:positionV relativeFrom="paragraph">
+                  <wp:posOffset>114299</wp:posOffset>
+                </wp:positionV>
+                <wp:extent cx="5443220" cy="0"/>
+                <wp:effectExtent l="0" t="0" r="0" b="0"/>
+                <wp:wrapNone/>
+                <wp:docPr id="2" name="Straight Arrow Connector 2"/>
+                <wp:cNvGraphicFramePr>
+                  <a:graphicFrameLocks xmlns:a="http://schemas.openxmlformats.org/drawingml/2006/main"/>
+                </wp:cNvGraphicFramePr>
+                <a:graphic xmlns:a="http://schemas.openxmlformats.org/drawingml/2006/main">
+                  <a:graphicData uri="http://schemas.microsoft.com/office/word/2010/wordprocessingShape">
+                    <wps:wsp>
+                      <wps:cNvCnPr>
+                        <a:cxnSpLocks noChangeShapeType="1"/>
+                      </wps:cNvCnPr>
+                      <wps:spPr bwMode="auto">
+                        <a:xfrm>
+                          <a:off x="0" y="0"/>
+                          <a:ext cx="5443220" cy="0"/>
+                        </a:xfrm>
+                        <a:prstGeom prst="straightConnector1">
+                          <a:avLst/>
+                        </a:prstGeom>
+                        <a:noFill/>
+                        <a:ln w="25400">
+                          <a:solidFill>
+                            <a:schemeClr val="accent2">
+                              <a:lumMod val="100000"/>
+                              <a:lumOff val="0"/>
+                            </a:schemeClr>
+                          </a:solidFill>
+                          <a:round/>
+                          <a:headEnd/>
+                          <a:tailEnd/>
+                        </a:ln>
+                        <a:extLst>
+                          <a:ext uri="{909E8E84-426E-40DD-AFC4-6F175D3DCCD1}">
+                            <a14:hiddenFill xmlns:a14="http://schemas.microsoft.com/office/drawing/2010/main">
+                              <a:noFill/>
+                            </a14:hiddenFill>
+                          </a:ext>
+                        </a:extLst>
+                      </wps:spPr>
+                      <wps:bodyPr/>
+                    </wps:wsp>
+                  </a:graphicData>
+                </a:graphic>
+                <wp14:sizeRelH relativeFrom="page">
+                  <wp14:pctWidth>0</wp14:pctWidth>
+                </wp14:sizeRelH>
+                <wp14:sizeRelV relativeFrom="page">
+                  <wp14:pctHeight>0</wp14:pctHeight>
+                </wp14:sizeRelV>
+              </wp:anchor>
+            </w:drawing>
+          </mc:Choice>
+          <mc:Fallback>
+            <w:pict>
+              <v:shapetype w14:anchorId="4C7B5298" id="_x0000_t32" coordsize="21600,21600" o:spt="32" o:oned="t" path="m,l21600,21600e" filled="f">
+                <v:path arrowok="t" fillok="f" o:connecttype="none"/>
+                <o:lock v:ext="edit" shapetype="t"/>
+              </v:shapetype>
+              <v:shape id="Straight Arrow Connector 2" o:spid="_x0000_s1026" type="#_x0000_t32" style="position:absolute;margin-left:54.65pt;margin-top:9pt;width:428.6pt;height:0;z-index:251659264;visibility:visible;mso-wrap-style:square;mso-width-percent:0;mso-height-percent:0;mso-wrap-distance-left:9pt;mso-wrap-distance-top:-3e-5mm;mso-wrap-distance-right:9pt;mso-wrap-distance-bottom:-3e-5mm;mso-position-horizontal:absolute;mso-position-horizontal-relative:text;mso-position-vertical:absolute;mso-position-vertical-relative:text;mso-width-percent:0;mso-height-percent:0;mso-width-relative:page;mso-height-relative:page" o:gfxdata="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" strokecolor="#d55816 [3205]" strokeweight="2pt"/>
+            </w:pict>
+          </mc:Fallback>
+        </mc:AlternateContent>
+      </w:r>
+    </w:p>
+    <w:p>
+      <w:pPr>
+        <w:spacing w:after="0" w:line="240" w:lineRule="auto"/>
+        <w:ind w:left="1440" w:right="1440"/>
+        <w:contextualSpacing/>
+        <w:jc w:val="center"/>
+        <w:rPr>
+          <w:sz w:val="52"/>
+          <w:szCs w:val="52"/>
+        </w:rPr>
+      </w:pPr>
+      <w:r>
+        <w:rPr>
+          <w:sz w:val="52"/>
+          <w:szCs w:val="52"/>
+        </w:rPr>
+        <w:t xml:space="preserve">DAT 205 </w:t>
+      </w:r>
+      <w:r>
+        <w:rPr>
+          <w:sz w:val="52"/>
+          <w:szCs w:val="52"/>
+        </w:rPr>
+        <w:t>- CAPSTONE</w:t>
+      </w:r>
+    </w:p>
+    <w:p>
+      <w:pPr>
+        <w:spacing w:after="0" w:line="240" w:lineRule="auto"/>
+        <w:ind w:left="1440" w:right="1440"/>
+        <w:contextualSpacing/>
+        <w:jc w:val="center"/>
+        <w:rPr>
+          <w:sz w:val="32"/>
+          <w:szCs w:val="32"/>
+        </w:rPr>
+      </w:pPr>
+    </w:p>
+    <w:p>
+      <w:pPr>
+        <w:spacing w:after="0" w:line="240" w:lineRule="auto"/>
+        <w:ind w:left="1440" w:right="1440"/>
+        <w:contextualSpacing/>
+        <w:jc w:val="center"/>
+      </w:pPr>
+    </w:p>
+    <w:p>
+      <w:pPr>
+        <w:spacing w:after="0" w:line="240" w:lineRule="auto"/>
+        <w:ind w:left="1440" w:right="1440"/>
+        <w:contextualSpacing/>
+        <w:jc w:val="center"/>
+      </w:pPr>
+    </w:p>
+    <w:p>
+      <w:pPr>
+        <w:spacing w:after="0" w:line="240" w:lineRule="auto"/>
+        <w:ind w:left="1440" w:right="1440"/>
+        <w:contextualSpacing/>
+        <w:jc w:val="center"/>
+      </w:pPr>
+    </w:p>
+    <w:p>
+      <w:pPr>
+        <w:spacing w:after="0" w:line="240" w:lineRule="auto"/>
+        <w:ind w:left="1440" w:right="1440"/>
+        <w:contextualSpacing/>
+        <w:jc w:val="center"/>
+      </w:pPr>
+    </w:p>
+    <w:p>
+      <w:pPr>
+        <w:spacing w:after="0" w:line="240" w:lineRule="auto"/>
+        <w:ind w:left="1440" w:right="1440"/>
+        <w:contextualSpacing/>
+        <w:jc w:val="center"/>
+      </w:pPr>
+    </w:p>
+    <w:p>
+      <w:pPr>
+        <w:spacing w:after="0" w:line="240" w:lineRule="auto"/>
+        <w:ind w:left="1440" w:right="1440"/>
+        <w:contextualSpacing/>
+        <w:jc w:val="center"/>
+      </w:pPr>
+    </w:p>
+    <w:p>
+      <w:pPr>
+        <w:spacing w:after="0" w:line="240" w:lineRule="auto"/>
+        <w:ind w:left="1440" w:right="1440"/>
+        <w:contextualSpacing/>
+        <w:jc w:val="center"/>
+        <w:rPr>
           <w:b/>
           <w:bCs/>
-          <w:sz w:val="56"/>
-          <w:szCs w:val="56"/>
-        </w:rPr>
-      </w:pPr>
-      <w:r>
-        <w:rPr>
-          <w:rFonts w:ascii="Arial" w:hAnsi="Arial" w:cs="Arial"/>
+        </w:rPr>
+      </w:pPr>
+    </w:p>
+    <w:p>
+      <w:pPr>
+        <w:spacing w:after="0" w:line="240" w:lineRule="auto"/>
+        <w:ind w:left="1440" w:right="1440"/>
+        <w:contextualSpacing/>
+        <w:jc w:val="center"/>
+        <w:rPr>
           <w:b/>
           <w:bCs/>
-          <w:sz w:val="56"/>
-          <w:szCs w:val="56"/>
-        </w:rPr>
-        <w:t>Project Raptors Rebound</w:t>
+        </w:rPr>
+      </w:pPr>
+      <w:r>
+        <w:rPr>
+          <w:b/>
+          <w:bCs/>
+          <w:sz w:val="32"/>
+          <w:szCs w:val="32"/>
+        </w:rPr>
+        <w:t>WINTER 2021 – GROUP 1</w:t>
       </w:r>
     </w:p>
     <w:p>
       <w:pPr>
-        <w:rPr>
-          <w:rFonts w:ascii="Arial" w:hAnsi="Arial" w:cs="Arial"/>
-          <w:sz w:val="40"/>
-          <w:szCs w:val="40"/>
-        </w:rPr>
-      </w:pPr>
-      <w:r>
-        <w:rPr>
-          <w:rFonts w:ascii="Arial" w:hAnsi="Arial" w:cs="Arial"/>
-          <w:b/>
-          <w:bCs/>
-          <w:sz w:val="40"/>
-          <w:szCs w:val="40"/>
-        </w:rPr>
-        <w:t>DAT 205 Capstone</w:t>
+        <w:spacing w:after="0" w:line="240" w:lineRule="auto"/>
+        <w:ind w:left="1440" w:right="1440"/>
+        <w:contextualSpacing/>
+        <w:jc w:val="center"/>
+        <w:rPr>
+          <w:sz w:val="32"/>
+          <w:szCs w:val="32"/>
+        </w:rPr>
+      </w:pPr>
+      <w:r>
+        <w:rPr>
+          <w:sz w:val="32"/>
+          <w:szCs w:val="32"/>
+        </w:rPr>
+        <w:t xml:space="preserve">Bhavika Patil </w:t>
       </w:r>
     </w:p>
     <w:p>
       <w:pPr>
-        <w:rPr>
-          <w:rFonts w:ascii="Arial" w:hAnsi="Arial" w:cs="Arial"/>
-        </w:rPr>
-      </w:pPr>
-      <w:bookmarkStart w:id="0" w:name="_Hlk66743538"/>
-      <w:r>
-        <w:rPr>
-          <w:rFonts w:ascii="Arial" w:hAnsi="Arial" w:cs="Arial"/>
-          <w:b/>
-          <w:bCs/>
-          <w:sz w:val="40"/>
-          <w:szCs w:val="40"/>
-        </w:rPr>
-        <w:t>Team Proposal Report</w:t>
-      </w:r>
-    </w:p>
-    <w:bookmarkEnd w:id="0"/>
-    <w:p>
-      <w:pPr>
-        <w:rPr>
-          <w:rFonts w:ascii="Arial" w:hAnsi="Arial" w:cs="Arial"/>
-        </w:rPr>
-      </w:pPr>
+        <w:spacing w:after="0" w:line="240" w:lineRule="auto"/>
+        <w:ind w:left="1440" w:right="1440"/>
+        <w:contextualSpacing/>
+        <w:jc w:val="center"/>
+        <w:rPr>
+          <w:sz w:val="32"/>
+          <w:szCs w:val="32"/>
+        </w:rPr>
+      </w:pPr>
+      <w:r>
+        <w:rPr>
+          <w:sz w:val="32"/>
+          <w:szCs w:val="32"/>
+        </w:rPr>
+        <w:t>Cindy Guo</w:t>
+      </w:r>
     </w:p>
     <w:p>
       <w:pPr>
-        <w:rPr>
-          <w:rFonts w:ascii="Arial" w:hAnsi="Arial" w:cs="Arial"/>
-        </w:rPr>
-      </w:pPr>
+        <w:spacing w:after="0" w:line="240" w:lineRule="auto"/>
+        <w:ind w:left="1440" w:right="1440"/>
+        <w:contextualSpacing/>
+        <w:jc w:val="center"/>
+        <w:rPr>
+          <w:sz w:val="32"/>
+          <w:szCs w:val="32"/>
+        </w:rPr>
+      </w:pPr>
+      <w:r>
+        <w:rPr>
+          <w:rFonts w:hint="eastAsia"/>
+          <w:sz w:val="32"/>
+          <w:szCs w:val="32"/>
+        </w:rPr>
+        <w:t>Dennis</w:t>
+      </w:r>
+      <w:r>
+        <w:rPr>
+          <w:sz w:val="32"/>
+          <w:szCs w:val="32"/>
+        </w:rPr>
+        <w:t xml:space="preserve"> Hung</w:t>
+      </w:r>
     </w:p>
     <w:p>
       <w:pPr>
         <w:rPr>
-          <w:rFonts w:ascii="Arial" w:hAnsi="Arial" w:cs="Arial"/>
-        </w:rPr>
-      </w:pPr>
+          <w:sz w:val="32"/>
+          <w:szCs w:val="32"/>
+        </w:rPr>
+      </w:pPr>
+      <w:r>
+        <w:rPr>
+          <w:sz w:val="32"/>
+          <w:szCs w:val="32"/>
+        </w:rPr>
+        <w:br w:type="page"/>
+      </w:r>
     </w:p>
     <w:p>
       <w:pPr>
         <w:rPr>
           <w:rFonts w:ascii="Arial" w:hAnsi="Arial" w:cs="Arial"/>
         </w:rPr>
-      </w:pPr>
-    </w:p>
-    <w:p>
-      <w:pPr>
-        <w:rPr>
-          <w:rFonts w:ascii="Arial" w:hAnsi="Arial" w:cs="Arial"/>
-        </w:rPr>
-      </w:pPr>
-    </w:p>
-    <w:tbl>
-      <w:tblPr>
-        <w:tblStyle w:val="TableGrid"/>
-        <w:tblW w:w="0" w:type="auto"/>
-        <w:tblInd w:w="6660" w:type="dxa"/>
-        <w:tblBorders>
-          <w:top w:val="none" w:sz="0" w:space="0" w:color="auto"/>
-          <w:left w:val="none" w:sz="0" w:space="0" w:color="auto"/>
-          <w:bottom w:val="none" w:sz="0" w:space="0" w:color="auto"/>
-          <w:right w:val="none" w:sz="0" w:space="0" w:color="auto"/>
-          <w:insideH w:val="none" w:sz="0" w:space="0" w:color="auto"/>
-          <w:insideV w:val="none" w:sz="0" w:space="0" w:color="auto"/>
-        </w:tblBorders>
-        <w:tblLook w:val="04A0" w:firstRow="1" w:lastRow="0" w:firstColumn="1" w:lastColumn="0" w:noHBand="0" w:noVBand="1"/>
-      </w:tblPr>
-      <w:tblGrid>
-        <w:gridCol w:w="630"/>
-        <w:gridCol w:w="2060"/>
-      </w:tblGrid>
-      <w:tr>
-        <w:tc>
-          <w:tcPr>
-            <w:tcW w:w="630" w:type="dxa"/>
-          </w:tcPr>
-          <w:p>
-            <w:pPr>
-              <w:rPr>
-                <w:rFonts w:ascii="Arial" w:hAnsi="Arial" w:cs="Arial"/>
-                <w:b/>
-                <w:bCs/>
-              </w:rPr>
-            </w:pPr>
-            <w:r>
-              <w:rPr>
-                <w:rFonts w:ascii="Arial" w:hAnsi="Arial" w:cs="Arial"/>
-                <w:b/>
-                <w:bCs/>
-              </w:rPr>
-              <w:t xml:space="preserve"> </w:t>
-            </w:r>
-          </w:p>
-        </w:tc>
-        <w:tc>
-          <w:tcPr>
-            <w:tcW w:w="2060" w:type="dxa"/>
-          </w:tcPr>
-          <w:p>
-            <w:pPr>
-              <w:rPr>
-                <w:rFonts w:ascii="Arial" w:hAnsi="Arial" w:cs="Arial"/>
-                <w:b/>
-                <w:bCs/>
-              </w:rPr>
-            </w:pPr>
-            <w:r>
-              <w:rPr>
-                <w:rFonts w:ascii="Arial" w:hAnsi="Arial" w:cs="Arial"/>
-                <w:b/>
-                <w:bCs/>
-              </w:rPr>
-              <w:t>Group 1</w:t>
-            </w:r>
-          </w:p>
-          <w:p>
-            <w:pPr>
-              <w:rPr>
-                <w:rFonts w:ascii="Arial" w:hAnsi="Arial" w:cs="Arial"/>
-              </w:rPr>
-            </w:pPr>
-            <w:r>
-              <w:rPr>
-                <w:rFonts w:ascii="Arial" w:hAnsi="Arial" w:cs="Arial"/>
-              </w:rPr>
-              <w:t>Bhavika Patil</w:t>
-            </w:r>
-            <w:r>
-              <w:rPr>
-                <w:rFonts w:ascii="Arial" w:hAnsi="Arial" w:cs="Arial"/>
-              </w:rPr>
-              <w:tab/>
-              <w:t xml:space="preserve"> </w:t>
-            </w:r>
-          </w:p>
-          <w:p>
-            <w:pPr>
-              <w:rPr>
-                <w:rFonts w:ascii="Arial" w:hAnsi="Arial" w:cs="Arial"/>
-              </w:rPr>
-            </w:pPr>
-            <w:r>
-              <w:rPr>
-                <w:rFonts w:ascii="Arial" w:hAnsi="Arial" w:cs="Arial"/>
-              </w:rPr>
-              <w:t>Cindy Guo</w:t>
-            </w:r>
-            <w:r>
-              <w:rPr>
-                <w:rFonts w:ascii="Arial" w:hAnsi="Arial" w:cs="Arial"/>
-              </w:rPr>
-              <w:tab/>
-              <w:t xml:space="preserve"> </w:t>
-            </w:r>
-          </w:p>
-          <w:p>
-            <w:pPr>
-              <w:rPr>
-                <w:rFonts w:ascii="Arial" w:hAnsi="Arial" w:cs="Arial"/>
-              </w:rPr>
-            </w:pPr>
-            <w:r>
-              <w:rPr>
-                <w:rFonts w:ascii="Arial" w:hAnsi="Arial" w:cs="Arial"/>
-              </w:rPr>
-              <w:t>Dennis Hung</w:t>
-            </w:r>
-            <w:r>
-              <w:rPr>
-                <w:rFonts w:ascii="Arial" w:hAnsi="Arial" w:cs="Arial"/>
-              </w:rPr>
-              <w:tab/>
-              <w:t xml:space="preserve"> </w:t>
-            </w:r>
-          </w:p>
-          <w:p>
-            <w:pPr>
-              <w:rPr>
-                <w:rFonts w:ascii="Arial" w:hAnsi="Arial" w:cs="Arial"/>
-              </w:rPr>
-            </w:pPr>
-          </w:p>
-          <w:p>
-            <w:pPr>
-              <w:rPr>
-                <w:rFonts w:ascii="Arial" w:hAnsi="Arial" w:cs="Arial"/>
-              </w:rPr>
-            </w:pPr>
-            <w:r>
-              <w:rPr>
-                <w:rFonts w:ascii="Arial" w:hAnsi="Arial" w:cs="Arial"/>
-              </w:rPr>
-              <w:t>2021-03-1</w:t>
-            </w:r>
-            <w:r>
-              <w:rPr>
-                <w:rFonts w:ascii="Arial" w:hAnsi="Arial" w:cs="Arial"/>
-              </w:rPr>
-              <w:t>5</w:t>
-            </w:r>
-          </w:p>
-          <w:p>
-            <w:pPr>
-              <w:rPr>
-                <w:rFonts w:ascii="Arial" w:hAnsi="Arial" w:cs="Arial"/>
-              </w:rPr>
-            </w:pPr>
-          </w:p>
-        </w:tc>
-      </w:tr>
-    </w:tbl>
-    <w:p>
-      <w:pPr>
-        <w:rPr>
-          <w:rFonts w:ascii="Arial" w:hAnsi="Arial" w:cs="Arial"/>
-        </w:rPr>
-      </w:pPr>
-    </w:p>
-    <w:p>
-      <w:pPr>
-        <w:rPr>
-          <w:rFonts w:ascii="Arial" w:hAnsi="Arial" w:cs="Arial"/>
-        </w:rPr>
-      </w:pPr>
-    </w:p>
-    <w:p>
-      <w:pPr>
-        <w:rPr>
-          <w:rFonts w:ascii="Arial" w:hAnsi="Arial" w:cs="Arial"/>
-        </w:rPr>
-      </w:pPr>
-    </w:p>
-    <w:p>
-      <w:pPr>
-        <w:rPr>
-          <w:rFonts w:ascii="Arial" w:hAnsi="Arial" w:cs="Arial"/>
-        </w:rPr>
-      </w:pPr>
-    </w:p>
-    <w:p>
-      <w:pPr>
-        <w:rPr>
-          <w:rFonts w:ascii="Arial" w:hAnsi="Arial" w:cs="Arial"/>
-        </w:rPr>
         <w:sectPr>
           <w:pgSz w:w="12240" w:h="15840"/>
-          <w:pgMar w:top="1440" w:right="1440" w:bottom="1440" w:left="1440" w:header="720" w:footer="720" w:gutter="0"/>
+          <w:pgMar w:top="1440" w:right="1041" w:bottom="1440" w:left="851" w:header="720" w:footer="720" w:gutter="0"/>
           <w:cols w:space="720"/>
           <w:docGrid w:linePitch="360"/>
         </w:sectPr>
@@ -369,11 +436,8 @@
     <w:sdt>
       <w:sdtPr>
         <w:rPr>
-          <w:rFonts w:asciiTheme="minorHAnsi" w:eastAsiaTheme="minorHAnsi" w:hAnsiTheme="minorHAnsi" w:cstheme="minorBidi"/>
+          <w:rFonts w:eastAsiaTheme="minorHAnsi"/>
           <w:color w:val="auto"/>
-          <w:sz w:val="22"/>
-          <w:szCs w:val="22"/>
-          <w:lang w:val="en-CA"/>
         </w:rPr>
         <w:id w:val="-2087829945"/>
         <w:docPartObj>
@@ -383,9 +447,14 @@
       </w:sdtPr>
       <w:sdtEndPr>
         <w:rPr>
+          <w:rFonts w:eastAsiaTheme="minorEastAsia"/>
           <w:b/>
           <w:bCs/>
+          <w:caps w:val="0"/>
           <w:noProof/>
+          <w:spacing w:val="0"/>
+          <w:sz w:val="20"/>
+          <w:szCs w:val="20"/>
         </w:rPr>
       </w:sdtEndPr>
       <w:sdtContent>
@@ -401,8 +470,9 @@
           <w:pPr>
             <w:pStyle w:val="TOC1"/>
             <w:rPr>
-              <w:rFonts w:eastAsiaTheme="minorEastAsia"/>
               <w:noProof/>
+              <w:sz w:val="22"/>
+              <w:szCs w:val="22"/>
               <w:lang w:eastAsia="en-CA"/>
             </w:rPr>
           </w:pPr>
@@ -415,13 +485,13 @@
           <w:r>
             <w:fldChar w:fldCharType="separate"/>
           </w:r>
-          <w:hyperlink w:anchor="_Toc66743815" w:history="1">
+          <w:hyperlink w:anchor="_Toc67521069" w:history="1">
             <w:r>
               <w:rPr>
                 <w:rStyle w:val="Hyperlink"/>
                 <w:noProof/>
               </w:rPr>
-              <w:t>1. Business Goal</w:t>
+              <w:t>Executive Summary</w:t>
             </w:r>
             <w:r>
               <w:rPr>
@@ -442,7 +512,7 @@
                 <w:noProof/>
                 <w:webHidden/>
               </w:rPr>
-              <w:instrText xml:space="preserve"> PAGEREF _Toc66743815 \h </w:instrText>
+              <w:instrText xml:space="preserve"> PAGEREF _Toc67521069 \h </w:instrText>
             </w:r>
             <w:r>
               <w:rPr>
@@ -477,18 +547,19 @@
           <w:pPr>
             <w:pStyle w:val="TOC1"/>
             <w:rPr>
-              <w:rFonts w:eastAsiaTheme="minorEastAsia"/>
               <w:noProof/>
+              <w:sz w:val="22"/>
+              <w:szCs w:val="22"/>
               <w:lang w:eastAsia="en-CA"/>
             </w:rPr>
           </w:pPr>
-          <w:hyperlink w:anchor="_Toc66743816" w:history="1">
+          <w:hyperlink w:anchor="_Toc67521070" w:history="1">
             <w:r>
               <w:rPr>
                 <w:rStyle w:val="Hyperlink"/>
                 <w:noProof/>
               </w:rPr>
-              <w:t>2. Objectives</w:t>
+              <w:t>Business Goal</w:t>
             </w:r>
             <w:r>
               <w:rPr>
@@ -509,7 +580,7 @@
                 <w:noProof/>
                 <w:webHidden/>
               </w:rPr>
-              <w:instrText xml:space="preserve"> PAGEREF _Toc66743816 \h </w:instrText>
+              <w:instrText xml:space="preserve"> PAGEREF _Toc67521070 \h </w:instrText>
             </w:r>
             <w:r>
               <w:rPr>
@@ -529,7 +600,7 @@
                 <w:noProof/>
                 <w:webHidden/>
               </w:rPr>
-              <w:t>3</w:t>
+              <w:t>4</w:t>
             </w:r>
             <w:r>
               <w:rPr>
@@ -544,18 +615,19 @@
           <w:pPr>
             <w:pStyle w:val="TOC1"/>
             <w:rPr>
-              <w:rFonts w:eastAsiaTheme="minorEastAsia"/>
               <w:noProof/>
+              <w:sz w:val="22"/>
+              <w:szCs w:val="22"/>
               <w:lang w:eastAsia="en-CA"/>
             </w:rPr>
           </w:pPr>
-          <w:hyperlink w:anchor="_Toc66743817" w:history="1">
+          <w:hyperlink w:anchor="_Toc67521071" w:history="1">
             <w:r>
               <w:rPr>
                 <w:rStyle w:val="Hyperlink"/>
                 <w:noProof/>
               </w:rPr>
-              <w:t>3. Data</w:t>
+              <w:t>Objectives</w:t>
             </w:r>
             <w:r>
               <w:rPr>
@@ -576,7 +648,7 @@
                 <w:noProof/>
                 <w:webHidden/>
               </w:rPr>
-              <w:instrText xml:space="preserve"> PAGEREF _Toc66743817 \h </w:instrText>
+              <w:instrText xml:space="preserve"> PAGEREF _Toc67521071 \h </w:instrText>
             </w:r>
             <w:r>
               <w:rPr>
@@ -597,6 +669,74 @@
                 <w:webHidden/>
               </w:rPr>
               <w:t>4</w:t>
+            </w:r>
+            <w:r>
+              <w:rPr>
+                <w:noProof/>
+                <w:webHidden/>
+              </w:rPr>
+              <w:fldChar w:fldCharType="end"/>
+            </w:r>
+          </w:hyperlink>
+        </w:p>
+        <w:p>
+          <w:pPr>
+            <w:pStyle w:val="TOC1"/>
+            <w:rPr>
+              <w:noProof/>
+              <w:sz w:val="22"/>
+              <w:szCs w:val="22"/>
+              <w:lang w:eastAsia="en-CA"/>
+            </w:rPr>
+          </w:pPr>
+          <w:hyperlink w:anchor="_Toc67521072" w:history="1">
+            <w:r>
+              <w:rPr>
+                <w:rStyle w:val="Hyperlink"/>
+                <w:noProof/>
+              </w:rPr>
+              <w:t>Data</w:t>
+            </w:r>
+            <w:r>
+              <w:rPr>
+                <w:noProof/>
+                <w:webHidden/>
+              </w:rPr>
+              <w:tab/>
+            </w:r>
+            <w:r>
+              <w:rPr>
+                <w:noProof/>
+                <w:webHidden/>
+              </w:rPr>
+              <w:fldChar w:fldCharType="begin"/>
+            </w:r>
+            <w:r>
+              <w:rPr>
+                <w:noProof/>
+                <w:webHidden/>
+              </w:rPr>
+              <w:instrText xml:space="preserve"> PAGEREF _Toc67521072 \h </w:instrText>
+            </w:r>
+            <w:r>
+              <w:rPr>
+                <w:noProof/>
+                <w:webHidden/>
+              </w:rPr>
+            </w:r>
+            <w:r>
+              <w:rPr>
+                <w:noProof/>
+                <w:webHidden/>
+              </w:rPr>
+              <w:fldChar w:fldCharType="separate"/>
+            </w:r>
+            <w:r>
+              <w:rPr>
+                <w:noProof/>
+                <w:webHidden/>
+              </w:rPr>
+              <w:t>5</w:t>
             </w:r>
             <w:r>
               <w:rPr>
@@ -614,18 +754,19 @@
               <w:tab w:val="right" w:leader="dot" w:pos="9350"/>
             </w:tabs>
             <w:rPr>
-              <w:rFonts w:eastAsiaTheme="minorEastAsia"/>
               <w:noProof/>
+              <w:sz w:val="22"/>
+              <w:szCs w:val="22"/>
               <w:lang w:eastAsia="en-CA"/>
             </w:rPr>
           </w:pPr>
-          <w:hyperlink w:anchor="_Toc66743818" w:history="1">
+          <w:hyperlink w:anchor="_Toc67521073" w:history="1">
             <w:r>
               <w:rPr>
                 <w:rStyle w:val="Hyperlink"/>
                 <w:noProof/>
               </w:rPr>
-              <w:t>3.1 Gathering data – nba api</w:t>
+              <w:t>Gathering data – nba api</w:t>
             </w:r>
             <w:r>
               <w:rPr>
@@ -646,7 +787,7 @@
                 <w:noProof/>
                 <w:webHidden/>
               </w:rPr>
-              <w:instrText xml:space="preserve"> PAGEREF _Toc66743818 \h </w:instrText>
+              <w:instrText xml:space="preserve"> PAGEREF _Toc67521073 \h </w:instrText>
             </w:r>
             <w:r>
               <w:rPr>
@@ -666,7 +807,7 @@
                 <w:noProof/>
                 <w:webHidden/>
               </w:rPr>
-              <w:t>4</w:t>
+              <w:t>5</w:t>
             </w:r>
             <w:r>
               <w:rPr>
@@ -684,18 +825,19 @@
               <w:tab w:val="right" w:leader="dot" w:pos="9350"/>
             </w:tabs>
             <w:rPr>
-              <w:rFonts w:eastAsiaTheme="minorEastAsia"/>
               <w:noProof/>
+              <w:sz w:val="22"/>
+              <w:szCs w:val="22"/>
               <w:lang w:eastAsia="en-CA"/>
             </w:rPr>
           </w:pPr>
-          <w:hyperlink w:anchor="_Toc66743819" w:history="1">
+          <w:hyperlink w:anchor="_Toc67521074" w:history="1">
             <w:r>
               <w:rPr>
                 <w:rStyle w:val="Hyperlink"/>
                 <w:noProof/>
               </w:rPr>
-              <w:t>3.2 Understanding the Data – NBA player salary data</w:t>
+              <w:t>Understanding the Data – NBA player salary data</w:t>
             </w:r>
             <w:r>
               <w:rPr>
@@ -716,7 +858,7 @@
                 <w:noProof/>
                 <w:webHidden/>
               </w:rPr>
-              <w:instrText xml:space="preserve"> PAGEREF _Toc66743819 \h </w:instrText>
+              <w:instrText xml:space="preserve"> PAGEREF _Toc67521074 \h </w:instrText>
             </w:r>
             <w:r>
               <w:rPr>
@@ -736,7 +878,7 @@
                 <w:noProof/>
                 <w:webHidden/>
               </w:rPr>
-              <w:t>6</w:t>
+              <w:t>7</w:t>
             </w:r>
             <w:r>
               <w:rPr>
@@ -751,18 +893,19 @@
           <w:pPr>
             <w:pStyle w:val="TOC1"/>
             <w:rPr>
-              <w:rFonts w:eastAsiaTheme="minorEastAsia"/>
               <w:noProof/>
+              <w:sz w:val="22"/>
+              <w:szCs w:val="22"/>
               <w:lang w:eastAsia="en-CA"/>
             </w:rPr>
           </w:pPr>
-          <w:hyperlink w:anchor="_Toc66743820" w:history="1">
+          <w:hyperlink w:anchor="_Toc67521075" w:history="1">
             <w:r>
               <w:rPr>
                 <w:rStyle w:val="Hyperlink"/>
                 <w:noProof/>
               </w:rPr>
-              <w:t>4. Project Planning</w:t>
+              <w:t>Project Planning</w:t>
             </w:r>
             <w:r>
               <w:rPr>
@@ -783,7 +926,7 @@
                 <w:noProof/>
                 <w:webHidden/>
               </w:rPr>
-              <w:instrText xml:space="preserve"> PAGEREF _Toc66743820 \h </w:instrText>
+              <w:instrText xml:space="preserve"> PAGEREF _Toc67521075 \h </w:instrText>
             </w:r>
             <w:r>
               <w:rPr>
@@ -803,7 +946,7 @@
                 <w:noProof/>
                 <w:webHidden/>
               </w:rPr>
-              <w:t>7</w:t>
+              <w:t>8</w:t>
             </w:r>
             <w:r>
               <w:rPr>
@@ -818,18 +961,19 @@
           <w:pPr>
             <w:pStyle w:val="TOC1"/>
             <w:rPr>
-              <w:rFonts w:eastAsiaTheme="minorEastAsia"/>
               <w:noProof/>
+              <w:sz w:val="22"/>
+              <w:szCs w:val="22"/>
               <w:lang w:eastAsia="en-CA"/>
             </w:rPr>
           </w:pPr>
-          <w:hyperlink w:anchor="_Toc66743821" w:history="1">
+          <w:hyperlink w:anchor="_Toc67521076" w:history="1">
             <w:r>
               <w:rPr>
                 <w:rStyle w:val="Hyperlink"/>
                 <w:noProof/>
               </w:rPr>
-              <w:t>5. Implementations</w:t>
+              <w:t>Implementations</w:t>
             </w:r>
             <w:r>
               <w:rPr>
@@ -850,7 +994,7 @@
                 <w:noProof/>
                 <w:webHidden/>
               </w:rPr>
-              <w:instrText xml:space="preserve"> PAGEREF _Toc66743821 \h </w:instrText>
+              <w:instrText xml:space="preserve"> PAGEREF _Toc67521076 \h </w:instrText>
             </w:r>
             <w:r>
               <w:rPr>
@@ -870,7 +1014,7 @@
                 <w:noProof/>
                 <w:webHidden/>
               </w:rPr>
-              <w:t>8</w:t>
+              <w:t>9</w:t>
             </w:r>
             <w:r>
               <w:rPr>
@@ -885,18 +1029,19 @@
           <w:pPr>
             <w:pStyle w:val="TOC1"/>
             <w:rPr>
-              <w:rFonts w:eastAsiaTheme="minorEastAsia"/>
               <w:noProof/>
+              <w:sz w:val="22"/>
+              <w:szCs w:val="22"/>
               <w:lang w:eastAsia="en-CA"/>
             </w:rPr>
           </w:pPr>
-          <w:hyperlink w:anchor="_Toc66743822" w:history="1">
+          <w:hyperlink w:anchor="_Toc67521077" w:history="1">
             <w:r>
               <w:rPr>
                 <w:rStyle w:val="Hyperlink"/>
                 <w:noProof/>
               </w:rPr>
-              <w:t>6. References</w:t>
+              <w:t>References</w:t>
             </w:r>
             <w:r>
               <w:rPr>
@@ -917,7 +1062,7 @@
                 <w:noProof/>
                 <w:webHidden/>
               </w:rPr>
-              <w:instrText xml:space="preserve"> PAGEREF _Toc66743822 \h </w:instrText>
+              <w:instrText xml:space="preserve"> PAGEREF _Toc67521077 \h </w:instrText>
             </w:r>
             <w:r>
               <w:rPr>
@@ -937,7 +1082,7 @@
                 <w:noProof/>
                 <w:webHidden/>
               </w:rPr>
-              <w:t>9</w:t>
+              <w:t>11</w:t>
             </w:r>
             <w:r>
               <w:rPr>
@@ -987,7 +1132,6 @@
           <w:tab w:val="right" w:leader="dot" w:pos="9350"/>
         </w:tabs>
         <w:rPr>
-          <w:rFonts w:eastAsiaTheme="minorEastAsia"/>
           <w:noProof/>
           <w:lang w:eastAsia="en-CA"/>
         </w:rPr>
@@ -1075,7 +1219,6 @@
           <w:tab w:val="right" w:leader="dot" w:pos="9350"/>
         </w:tabs>
         <w:rPr>
-          <w:rFonts w:eastAsiaTheme="minorEastAsia"/>
           <w:noProof/>
           <w:lang w:eastAsia="en-CA"/>
         </w:rPr>
@@ -1145,7 +1288,6 @@
           <w:tab w:val="right" w:leader="dot" w:pos="9350"/>
         </w:tabs>
         <w:rPr>
-          <w:rFonts w:eastAsiaTheme="minorEastAsia"/>
           <w:noProof/>
           <w:lang w:eastAsia="en-CA"/>
         </w:rPr>
@@ -1215,7 +1357,6 @@
           <w:tab w:val="right" w:leader="dot" w:pos="9350"/>
         </w:tabs>
         <w:rPr>
-          <w:rFonts w:eastAsiaTheme="minorEastAsia"/>
           <w:noProof/>
           <w:lang w:eastAsia="en-CA"/>
         </w:rPr>
@@ -1285,7 +1426,6 @@
           <w:tab w:val="right" w:leader="dot" w:pos="9350"/>
         </w:tabs>
         <w:rPr>
-          <w:rFonts w:eastAsiaTheme="minorEastAsia"/>
           <w:noProof/>
           <w:lang w:eastAsia="en-CA"/>
         </w:rPr>
@@ -1355,7 +1495,6 @@
           <w:tab w:val="right" w:leader="dot" w:pos="9350"/>
         </w:tabs>
         <w:rPr>
-          <w:rFonts w:eastAsiaTheme="minorEastAsia"/>
           <w:noProof/>
           <w:lang w:eastAsia="en-CA"/>
         </w:rPr>
@@ -1423,6 +1562,70 @@
         <w:rPr>
           <w:rFonts w:ascii="Arial" w:hAnsi="Arial" w:cs="Arial"/>
         </w:rPr>
+      </w:pPr>
+      <w:r>
+        <w:rPr>
+          <w:rFonts w:ascii="Arial" w:hAnsi="Arial" w:cs="Arial"/>
+        </w:rPr>
+        <w:fldChar w:fldCharType="end"/>
+      </w:r>
+    </w:p>
+    <w:p>
+      <w:pPr>
+        <w:rPr>
+          <w:rFonts w:ascii="Arial" w:hAnsi="Arial" w:cs="Arial"/>
+        </w:rPr>
+      </w:pPr>
+      <w:r>
+        <w:rPr>
+          <w:rFonts w:ascii="Arial" w:hAnsi="Arial" w:cs="Arial"/>
+        </w:rPr>
+        <w:br w:type="page"/>
+      </w:r>
+    </w:p>
+    <w:p>
+      <w:pPr>
+        <w:pStyle w:val="Heading1"/>
+      </w:pPr>
+      <w:bookmarkStart w:id="0" w:name="_Toc67521069"/>
+      <w:r>
+        <w:lastRenderedPageBreak/>
+        <w:t>Executive Summary</w:t>
+      </w:r>
+      <w:bookmarkEnd w:id="0"/>
+    </w:p>
+    <w:p>
+      <w:pPr>
+        <w:rPr>
+          <w:rFonts w:ascii="Arial" w:hAnsi="Arial" w:cs="Arial"/>
+        </w:rPr>
+      </w:pPr>
+    </w:p>
+    <w:p>
+      <w:pPr>
+        <w:rPr>
+          <w:rFonts w:ascii="Arial" w:hAnsi="Arial" w:cs="Arial"/>
+        </w:rPr>
+      </w:pPr>
+    </w:p>
+    <w:p>
+      <w:pPr>
+        <w:rPr>
+          <w:rFonts w:ascii="Arial" w:hAnsi="Arial" w:cs="Arial"/>
+        </w:rPr>
+      </w:pPr>
+      <w:r>
+        <w:rPr>
+          <w:rFonts w:ascii="Arial" w:hAnsi="Arial" w:cs="Arial"/>
+        </w:rPr>
+        <w:br w:type="page"/>
+      </w:r>
+    </w:p>
+    <w:p>
+      <w:pPr>
+        <w:rPr>
+          <w:rFonts w:ascii="Arial" w:hAnsi="Arial" w:cs="Arial"/>
+        </w:rPr>
         <w:sectPr>
           <w:pgSz w:w="12240" w:h="15840"/>
           <w:pgMar w:top="1440" w:right="1440" w:bottom="1440" w:left="1440" w:header="720" w:footer="720" w:gutter="0"/>
@@ -1430,31 +1633,19 @@
           <w:docGrid w:linePitch="360"/>
         </w:sectPr>
       </w:pPr>
-      <w:r>
-        <w:rPr>
-          <w:rFonts w:ascii="Arial" w:hAnsi="Arial" w:cs="Arial"/>
-        </w:rPr>
-        <w:fldChar w:fldCharType="end"/>
-      </w:r>
     </w:p>
     <w:p>
       <w:pPr>
         <w:pStyle w:val="Heading1"/>
         <w:spacing w:before="0" w:line="240" w:lineRule="auto"/>
       </w:pPr>
-      <w:bookmarkStart w:id="1" w:name="_Toc66743815"/>
+      <w:bookmarkStart w:id="1" w:name="_Toc67521070"/>
       <w:r>
         <w:lastRenderedPageBreak/>
-        <w:t>1</w:t>
-      </w:r>
-      <w:r>
-        <w:t>.</w:t>
-      </w:r>
-      <w:r>
-        <w:t xml:space="preserve"> </w:t>
-      </w:r>
-      <w:r>
-        <w:t>Business Goal</w:t>
+        <w:t>Business</w:t>
+      </w:r>
+      <w:r>
+        <w:t xml:space="preserve"> Goal</w:t>
       </w:r>
       <w:bookmarkEnd w:id="1"/>
       <w:r>
@@ -1586,29 +1777,19 @@
     </w:p>
     <w:p>
       <w:pPr>
-        <w:pStyle w:val="NoSpacing"/>
-        <w:rPr>
-          <w:rFonts w:ascii="Arial" w:hAnsi="Arial" w:cs="Arial"/>
-        </w:rPr>
-      </w:pPr>
-      <w:bookmarkStart w:id="2" w:name="_Toc66743816"/>
+        <w:pStyle w:val="Heading1"/>
+      </w:pPr>
+      <w:bookmarkStart w:id="2" w:name="_Toc67521071"/>
       <w:r>
         <w:rPr>
           <w:rStyle w:val="Heading1Char"/>
-        </w:rPr>
-        <w:t xml:space="preserve">2. </w:t>
-      </w:r>
-      <w:r>
-        <w:rPr>
-          <w:rStyle w:val="Heading1Char"/>
+          <w:caps/>
+          <w:shd w:val="clear" w:color="auto" w:fill="auto"/>
         </w:rPr>
         <w:t>Objectives</w:t>
       </w:r>
       <w:bookmarkEnd w:id="2"/>
       <w:r>
-        <w:rPr>
-          <w:rFonts w:ascii="Arial" w:hAnsi="Arial" w:cs="Arial"/>
-        </w:rPr>
         <w:tab/>
       </w:r>
     </w:p>
@@ -2016,43 +2197,18 @@
     </w:p>
     <w:p>
       <w:pPr>
-        <w:pStyle w:val="NoSpacing"/>
-        <w:rPr>
-          <w:rFonts w:ascii="Arial" w:hAnsi="Arial" w:cs="Arial"/>
-        </w:rPr>
-      </w:pPr>
-      <w:bookmarkStart w:id="3" w:name="_Toc66743817"/>
+        <w:pStyle w:val="Heading1"/>
+      </w:pPr>
+      <w:bookmarkStart w:id="3" w:name="_Toc67521072"/>
       <w:r>
         <w:rPr>
           <w:rStyle w:val="Heading1Char"/>
-        </w:rPr>
-        <w:t>3</w:t>
-      </w:r>
-      <w:r>
-        <w:rPr>
-          <w:rStyle w:val="Heading1Char"/>
-        </w:rPr>
-        <w:t>.</w:t>
-      </w:r>
-      <w:r>
-        <w:rPr>
-          <w:rStyle w:val="Heading1Char"/>
-        </w:rPr>
-        <w:t xml:space="preserve"> </w:t>
-      </w:r>
-      <w:r>
-        <w:rPr>
-          <w:rStyle w:val="Heading1Char"/>
+          <w:caps/>
+          <w:shd w:val="clear" w:color="auto" w:fill="auto"/>
         </w:rPr>
         <w:t>Data</w:t>
       </w:r>
       <w:bookmarkEnd w:id="3"/>
-      <w:r>
-        <w:rPr>
-          <w:rFonts w:ascii="Arial" w:hAnsi="Arial" w:cs="Arial"/>
-        </w:rPr>
-        <w:tab/>
-      </w:r>
     </w:p>
     <w:p>
       <w:pPr>
@@ -2067,9 +2223,9 @@
         <w:pStyle w:val="Heading3"/>
         <w:spacing w:before="0" w:line="240" w:lineRule="auto"/>
       </w:pPr>
-      <w:bookmarkStart w:id="4" w:name="_Toc66743818"/>
-      <w:r>
-        <w:t>3.1 Gathering data – nba api</w:t>
+      <w:bookmarkStart w:id="4" w:name="_Toc67521073"/>
+      <w:r>
+        <w:t>Gathering data – nba api</w:t>
       </w:r>
       <w:bookmarkEnd w:id="4"/>
       <w:r>
@@ -3588,6 +3744,7 @@
                 <w:szCs w:val="18"/>
                 <w:lang w:eastAsia="en-CA"/>
               </w:rPr>
+              <w:lastRenderedPageBreak/>
               <w:t>TEAM_NAME</w:t>
             </w:r>
           </w:p>
@@ -4768,18 +4925,7 @@
                 <w:szCs w:val="18"/>
                 <w:lang w:eastAsia="en-CA"/>
               </w:rPr>
-              <w:t xml:space="preserve">has </w:t>
-            </w:r>
-            <w:r>
-              <w:rPr>
-                <w:rFonts w:ascii="Arial" w:eastAsia="Times New Roman" w:hAnsi="Arial" w:cs="Arial"/>
-                <w:color w:val="000000"/>
-                <w:sz w:val="18"/>
-                <w:szCs w:val="18"/>
-                <w:lang w:eastAsia="en-CA"/>
-              </w:rPr>
-              <w:lastRenderedPageBreak/>
-              <w:t>attempted. This includes both 2 pointers and 3 pointers</w:t>
+              <w:t>has attempted. This includes both 2 pointers and 3 pointers</w:t>
             </w:r>
           </w:p>
         </w:tc>
@@ -4820,7 +4966,6 @@
                 <w:szCs w:val="18"/>
                 <w:lang w:eastAsia="en-CA"/>
               </w:rPr>
-              <w:lastRenderedPageBreak/>
               <w:t>FG_PCT</w:t>
             </w:r>
           </w:p>
@@ -6801,6 +6946,7 @@
                 <w:szCs w:val="18"/>
                 <w:lang w:eastAsia="en-CA"/>
               </w:rPr>
+              <w:lastRenderedPageBreak/>
               <w:t>TOV</w:t>
             </w:r>
           </w:p>
@@ -8117,7 +8263,6 @@
                 <w:szCs w:val="18"/>
                 <w:lang w:eastAsia="en-CA"/>
               </w:rPr>
-              <w:lastRenderedPageBreak/>
               <w:t>DD2</w:t>
             </w:r>
           </w:p>
@@ -8459,10 +8604,7 @@
         <w:pStyle w:val="Heading3"/>
         <w:spacing w:before="0" w:line="240" w:lineRule="auto"/>
       </w:pPr>
-      <w:bookmarkStart w:id="7" w:name="_Toc66743819"/>
-      <w:r>
-        <w:t xml:space="preserve">3.2 </w:t>
-      </w:r>
+      <w:bookmarkStart w:id="7" w:name="_Toc67521074"/>
       <w:r>
         <w:t>Understanding the Data</w:t>
       </w:r>
@@ -9596,13 +9738,7 @@
         <w:pStyle w:val="Heading1"/>
         <w:spacing w:before="0" w:line="240" w:lineRule="auto"/>
       </w:pPr>
-      <w:bookmarkStart w:id="10" w:name="_Toc66743820"/>
-      <w:r>
-        <w:t>4</w:t>
-      </w:r>
-      <w:r>
-        <w:t xml:space="preserve">. </w:t>
-      </w:r>
+      <w:bookmarkStart w:id="10" w:name="_Toc67521075"/>
       <w:r>
         <w:t>Project Planning</w:t>
       </w:r>
@@ -9617,8 +9753,6 @@
         <w:rPr>
           <w:rFonts w:ascii="Tahoma" w:hAnsi="Tahoma" w:cs="Tahoma"/>
           <w:color w:val="000000"/>
-          <w:sz w:val="20"/>
-          <w:szCs w:val="20"/>
         </w:rPr>
       </w:pPr>
     </w:p>
@@ -11164,6 +11298,7 @@
                 <w:szCs w:val="18"/>
                 <w:lang w:eastAsia="en-CA"/>
               </w:rPr>
+              <w:lastRenderedPageBreak/>
               <w:t> </w:t>
             </w:r>
           </w:p>
@@ -11480,18 +11615,11 @@
         <w:pStyle w:val="Heading1"/>
         <w:spacing w:before="0" w:line="240" w:lineRule="auto"/>
       </w:pPr>
-      <w:bookmarkStart w:id="14" w:name="_Toc66743821"/>
-      <w:r>
-        <w:lastRenderedPageBreak/>
-        <w:t>5. Implementations</w:t>
+      <w:bookmarkStart w:id="14" w:name="_Toc67521076"/>
+      <w:r>
+        <w:t>Implementations</w:t>
       </w:r>
       <w:bookmarkEnd w:id="14"/>
-    </w:p>
-    <w:p>
-      <w:pPr>
-        <w:pStyle w:val="Heading1"/>
-        <w:spacing w:before="0" w:line="240" w:lineRule="auto"/>
-      </w:pPr>
     </w:p>
     <w:p>
       <w:pPr>
@@ -11718,6 +11846,7 @@
           <w:sz w:val="22"/>
           <w:szCs w:val="22"/>
         </w:rPr>
+        <w:lastRenderedPageBreak/>
         <w:t xml:space="preserve">Python as the </w:t>
       </w:r>
       <w:r>
@@ -11987,21 +12116,19 @@
     </w:p>
     <w:p>
       <w:pPr>
-        <w:spacing w:after="0" w:line="240" w:lineRule="auto"/>
+        <w:pStyle w:val="Heading1"/>
         <w:rPr>
           <w:rStyle w:val="Heading1Char"/>
-        </w:rPr>
-      </w:pPr>
-      <w:bookmarkStart w:id="15" w:name="_Toc66743822"/>
+          <w:caps/>
+          <w:shd w:val="clear" w:color="auto" w:fill="auto"/>
+        </w:rPr>
+      </w:pPr>
+      <w:bookmarkStart w:id="15" w:name="_Toc67521077"/>
       <w:r>
         <w:rPr>
           <w:rStyle w:val="Heading1Char"/>
-        </w:rPr>
-        <w:t xml:space="preserve">6. </w:t>
-      </w:r>
-      <w:r>
-        <w:rPr>
-          <w:rStyle w:val="Heading1Char"/>
+          <w:caps/>
+          <w:shd w:val="clear" w:color="auto" w:fill="auto"/>
         </w:rPr>
         <w:t>References</w:t>
       </w:r>
@@ -12010,10 +12137,7 @@
     <w:sdt>
       <w:sdtPr>
         <w:rPr>
-          <w:rFonts w:asciiTheme="minorHAnsi" w:eastAsiaTheme="minorHAnsi" w:hAnsiTheme="minorHAnsi" w:cstheme="minorBidi"/>
-          <w:color w:val="auto"/>
-          <w:sz w:val="22"/>
-          <w:szCs w:val="22"/>
+          <w:rFonts w:eastAsiaTheme="minorHAnsi"/>
         </w:rPr>
         <w:id w:val="673611588"/>
         <w:docPartObj>
@@ -12021,11 +12145,15 @@
           <w:docPartUnique/>
         </w:docPartObj>
       </w:sdtPr>
-      <w:sdtEndPr/>
+      <w:sdtEndPr>
+        <w:rPr>
+          <w:rFonts w:eastAsiaTheme="minorEastAsia"/>
+        </w:rPr>
+      </w:sdtEndPr>
       <w:sdtContent>
         <w:p>
           <w:pPr>
-            <w:pStyle w:val="Heading1"/>
+            <w:pStyle w:val="NoSpacing"/>
           </w:pPr>
         </w:p>
         <w:sdt>
@@ -12424,31 +12552,35 @@
       <w:pStyle w:val="Footer"/>
       <w:rPr>
         <w:rFonts w:ascii="Arial" w:hAnsi="Arial" w:cs="Arial"/>
-        <w:sz w:val="20"/>
-        <w:szCs w:val="20"/>
       </w:rPr>
     </w:pPr>
     <w:r>
       <w:rPr>
         <w:rFonts w:ascii="Arial" w:hAnsi="Arial" w:cs="Arial"/>
-        <w:sz w:val="20"/>
-        <w:szCs w:val="20"/>
       </w:rPr>
-      <w:t>Project Raptors Rebound - Team Proposal Report</w:t>
+      <w:t xml:space="preserve">Project Raptors Rebound - Team </w:t>
     </w:r>
     <w:r>
       <w:rPr>
         <w:rFonts w:ascii="Arial" w:hAnsi="Arial" w:cs="Arial"/>
-        <w:sz w:val="20"/>
-        <w:szCs w:val="20"/>
+      </w:rPr>
+      <w:t>Final</w:t>
+    </w:r>
+    <w:r>
+      <w:rPr>
+        <w:rFonts w:ascii="Arial" w:hAnsi="Arial" w:cs="Arial"/>
+      </w:rPr>
+      <w:t xml:space="preserve"> Report</w:t>
+    </w:r>
+    <w:r>
+      <w:rPr>
+        <w:rFonts w:ascii="Arial" w:hAnsi="Arial" w:cs="Arial"/>
       </w:rPr>
       <w:tab/>
     </w:r>
     <w:r>
       <w:rPr>
         <w:rFonts w:ascii="Arial" w:hAnsi="Arial" w:cs="Arial"/>
-        <w:sz w:val="20"/>
-        <w:szCs w:val="20"/>
       </w:rPr>
       <w:tab/>
       <w:t xml:space="preserve">Page | </w:t>
@@ -12456,24 +12588,18 @@
     <w:r>
       <w:rPr>
         <w:rFonts w:ascii="Arial" w:hAnsi="Arial" w:cs="Arial"/>
-        <w:sz w:val="20"/>
-        <w:szCs w:val="20"/>
       </w:rPr>
       <w:fldChar w:fldCharType="begin"/>
     </w:r>
     <w:r>
       <w:rPr>
         <w:rFonts w:ascii="Arial" w:hAnsi="Arial" w:cs="Arial"/>
-        <w:sz w:val="20"/>
-        <w:szCs w:val="20"/>
       </w:rPr>
       <w:instrText xml:space="preserve"> PAGE   \* MERGEFORMAT </w:instrText>
     </w:r>
     <w:r>
       <w:rPr>
         <w:rFonts w:ascii="Arial" w:hAnsi="Arial" w:cs="Arial"/>
-        <w:sz w:val="20"/>
-        <w:szCs w:val="20"/>
       </w:rPr>
       <w:fldChar w:fldCharType="separate"/>
     </w:r>
@@ -12481,8 +12607,6 @@
       <w:rPr>
         <w:rFonts w:ascii="Arial" w:hAnsi="Arial" w:cs="Arial"/>
         <w:noProof/>
-        <w:sz w:val="20"/>
-        <w:szCs w:val="20"/>
       </w:rPr>
       <w:t>1</w:t>
     </w:r>
@@ -12490,8 +12614,6 @@
       <w:rPr>
         <w:rFonts w:ascii="Arial" w:hAnsi="Arial" w:cs="Arial"/>
         <w:noProof/>
-        <w:sz w:val="20"/>
-        <w:szCs w:val="20"/>
       </w:rPr>
       <w:fldChar w:fldCharType="end"/>
     </w:r>
@@ -14185,15 +14307,13 @@
   <w:docDefaults>
     <w:rPrDefault>
       <w:rPr>
-        <w:rFonts w:asciiTheme="minorHAnsi" w:eastAsiaTheme="minorHAnsi" w:hAnsiTheme="minorHAnsi" w:cstheme="minorBidi"/>
-        <w:sz w:val="22"/>
-        <w:szCs w:val="22"/>
+        <w:rFonts w:asciiTheme="minorHAnsi" w:eastAsiaTheme="minorEastAsia" w:hAnsiTheme="minorHAnsi" w:cstheme="minorBidi"/>
         <w:lang w:val="en-CA" w:eastAsia="en-US" w:bidi="ar-SA"/>
       </w:rPr>
     </w:rPrDefault>
     <w:pPrDefault>
       <w:pPr>
-        <w:spacing w:after="160" w:line="259" w:lineRule="auto"/>
+        <w:spacing w:before="100" w:after="200" w:line="276" w:lineRule="auto"/>
       </w:pPr>
     </w:pPrDefault>
   </w:docDefaults>
@@ -14578,6 +14698,7 @@
   <w:style w:type="paragraph" w:default="1" w:styleId="Normal">
     <w:name w:val="Normal"/>
     <w:qFormat/>
+    <w:rsid w:val="00FE3FC2"/>
   </w:style>
   <w:style w:type="paragraph" w:styleId="Heading1">
     <w:name w:val="heading 1"/>
@@ -14586,18 +14707,24 @@
     <w:link w:val="Heading1Char"/>
     <w:uiPriority w:val="9"/>
     <w:qFormat/>
-    <w:rsid w:val="000750EB"/>
+    <w:rsid w:val="00FE3FC2"/>
     <w:pPr>
-      <w:keepNext/>
-      <w:keepLines/>
-      <w:spacing w:before="240" w:after="0"/>
+      <w:pBdr>
+        <w:top w:val="single" w:sz="24" w:space="0" w:color="A5300F" w:themeColor="accent1"/>
+        <w:left w:val="single" w:sz="24" w:space="0" w:color="A5300F" w:themeColor="accent1"/>
+        <w:bottom w:val="single" w:sz="24" w:space="0" w:color="A5300F" w:themeColor="accent1"/>
+        <w:right w:val="single" w:sz="24" w:space="0" w:color="A5300F" w:themeColor="accent1"/>
+      </w:pBdr>
+      <w:shd w:val="clear" w:color="auto" w:fill="A5300F" w:themeFill="accent1"/>
+      <w:spacing w:after="0"/>
       <w:outlineLvl w:val="0"/>
     </w:pPr>
     <w:rPr>
-      <w:rFonts w:asciiTheme="majorHAnsi" w:eastAsiaTheme="majorEastAsia" w:hAnsiTheme="majorHAnsi" w:cstheme="majorBidi"/>
-      <w:color w:val="2F5496" w:themeColor="accent1" w:themeShade="BF"/>
-      <w:sz w:val="32"/>
-      <w:szCs w:val="32"/>
+      <w:caps/>
+      <w:color w:val="FFFFFF" w:themeColor="background1"/>
+      <w:spacing w:val="15"/>
+      <w:sz w:val="22"/>
+      <w:szCs w:val="22"/>
     </w:rPr>
   </w:style>
   <w:style w:type="paragraph" w:styleId="Heading2">
@@ -14608,18 +14735,21 @@
     <w:uiPriority w:val="9"/>
     <w:unhideWhenUsed/>
     <w:qFormat/>
-    <w:rsid w:val="000C20EE"/>
+    <w:rsid w:val="00FE3FC2"/>
     <w:pPr>
-      <w:keepNext/>
-      <w:keepLines/>
-      <w:spacing w:before="40" w:after="0"/>
+      <w:pBdr>
+        <w:top w:val="single" w:sz="24" w:space="0" w:color="F9CEC2" w:themeColor="accent1" w:themeTint="33"/>
+        <w:left w:val="single" w:sz="24" w:space="0" w:color="F9CEC2" w:themeColor="accent1" w:themeTint="33"/>
+        <w:bottom w:val="single" w:sz="24" w:space="0" w:color="F9CEC2" w:themeColor="accent1" w:themeTint="33"/>
+        <w:right w:val="single" w:sz="24" w:space="0" w:color="F9CEC2" w:themeColor="accent1" w:themeTint="33"/>
+      </w:pBdr>
+      <w:shd w:val="clear" w:color="auto" w:fill="F9CEC2" w:themeFill="accent1" w:themeFillTint="33"/>
+      <w:spacing w:after="0"/>
       <w:outlineLvl w:val="1"/>
     </w:pPr>
     <w:rPr>
-      <w:rFonts w:asciiTheme="majorHAnsi" w:eastAsiaTheme="majorEastAsia" w:hAnsiTheme="majorHAnsi" w:cstheme="majorBidi"/>
-      <w:color w:val="2F5496" w:themeColor="accent1" w:themeShade="BF"/>
-      <w:sz w:val="26"/>
-      <w:szCs w:val="26"/>
+      <w:caps/>
+      <w:spacing w:val="15"/>
     </w:rPr>
   </w:style>
   <w:style w:type="paragraph" w:styleId="Heading3">
@@ -14630,18 +14760,18 @@
     <w:uiPriority w:val="9"/>
     <w:unhideWhenUsed/>
     <w:qFormat/>
-    <w:rsid w:val="00EB2C5C"/>
+    <w:rsid w:val="00FE3FC2"/>
     <w:pPr>
-      <w:keepNext/>
-      <w:keepLines/>
-      <w:spacing w:before="40" w:after="0"/>
+      <w:pBdr>
+        <w:top w:val="single" w:sz="6" w:space="2" w:color="A5300F" w:themeColor="accent1"/>
+      </w:pBdr>
+      <w:spacing w:before="300" w:after="0"/>
       <w:outlineLvl w:val="2"/>
     </w:pPr>
     <w:rPr>
-      <w:rFonts w:asciiTheme="majorHAnsi" w:eastAsiaTheme="majorEastAsia" w:hAnsiTheme="majorHAnsi" w:cstheme="majorBidi"/>
-      <w:color w:val="1F3763" w:themeColor="accent1" w:themeShade="7F"/>
-      <w:sz w:val="24"/>
-      <w:szCs w:val="24"/>
+      <w:caps/>
+      <w:color w:val="511707" w:themeColor="accent1" w:themeShade="7F"/>
+      <w:spacing w:val="15"/>
     </w:rPr>
   </w:style>
   <w:style w:type="paragraph" w:styleId="Heading4">
@@ -14652,24 +14782,133 @@
     <w:uiPriority w:val="9"/>
     <w:unhideWhenUsed/>
     <w:qFormat/>
-    <w:rsid w:val="00EB2C5C"/>
+    <w:rsid w:val="00FE3FC2"/>
     <w:pPr>
-      <w:keepNext/>
-      <w:keepLines/>
-      <w:spacing w:before="40" w:after="0"/>
+      <w:pBdr>
+        <w:top w:val="dotted" w:sz="6" w:space="2" w:color="A5300F" w:themeColor="accent1"/>
+      </w:pBdr>
+      <w:spacing w:before="200" w:after="0"/>
       <w:outlineLvl w:val="3"/>
     </w:pPr>
     <w:rPr>
-      <w:rFonts w:asciiTheme="majorHAnsi" w:eastAsiaTheme="majorEastAsia" w:hAnsiTheme="majorHAnsi" w:cstheme="majorBidi"/>
+      <w:caps/>
+      <w:color w:val="7B230B" w:themeColor="accent1" w:themeShade="BF"/>
+      <w:spacing w:val="10"/>
+    </w:rPr>
+  </w:style>
+  <w:style w:type="paragraph" w:styleId="Heading5">
+    <w:name w:val="heading 5"/>
+    <w:basedOn w:val="Normal"/>
+    <w:next w:val="Normal"/>
+    <w:link w:val="Heading5Char"/>
+    <w:uiPriority w:val="9"/>
+    <w:semiHidden/>
+    <w:unhideWhenUsed/>
+    <w:qFormat/>
+    <w:rsid w:val="00FE3FC2"/>
+    <w:pPr>
+      <w:pBdr>
+        <w:bottom w:val="single" w:sz="6" w:space="1" w:color="A5300F" w:themeColor="accent1"/>
+      </w:pBdr>
+      <w:spacing w:before="200" w:after="0"/>
+      <w:outlineLvl w:val="4"/>
+    </w:pPr>
+    <w:rPr>
+      <w:caps/>
+      <w:color w:val="7B230B" w:themeColor="accent1" w:themeShade="BF"/>
+      <w:spacing w:val="10"/>
+    </w:rPr>
+  </w:style>
+  <w:style w:type="paragraph" w:styleId="Heading6">
+    <w:name w:val="heading 6"/>
+    <w:basedOn w:val="Normal"/>
+    <w:next w:val="Normal"/>
+    <w:link w:val="Heading6Char"/>
+    <w:uiPriority w:val="9"/>
+    <w:semiHidden/>
+    <w:unhideWhenUsed/>
+    <w:qFormat/>
+    <w:rsid w:val="00FE3FC2"/>
+    <w:pPr>
+      <w:pBdr>
+        <w:bottom w:val="dotted" w:sz="6" w:space="1" w:color="A5300F" w:themeColor="accent1"/>
+      </w:pBdr>
+      <w:spacing w:before="200" w:after="0"/>
+      <w:outlineLvl w:val="5"/>
+    </w:pPr>
+    <w:rPr>
+      <w:caps/>
+      <w:color w:val="7B230B" w:themeColor="accent1" w:themeShade="BF"/>
+      <w:spacing w:val="10"/>
+    </w:rPr>
+  </w:style>
+  <w:style w:type="paragraph" w:styleId="Heading7">
+    <w:name w:val="heading 7"/>
+    <w:basedOn w:val="Normal"/>
+    <w:next w:val="Normal"/>
+    <w:link w:val="Heading7Char"/>
+    <w:uiPriority w:val="9"/>
+    <w:semiHidden/>
+    <w:unhideWhenUsed/>
+    <w:qFormat/>
+    <w:rsid w:val="00FE3FC2"/>
+    <w:pPr>
+      <w:spacing w:before="200" w:after="0"/>
+      <w:outlineLvl w:val="6"/>
+    </w:pPr>
+    <w:rPr>
+      <w:caps/>
+      <w:color w:val="7B230B" w:themeColor="accent1" w:themeShade="BF"/>
+      <w:spacing w:val="10"/>
+    </w:rPr>
+  </w:style>
+  <w:style w:type="paragraph" w:styleId="Heading8">
+    <w:name w:val="heading 8"/>
+    <w:basedOn w:val="Normal"/>
+    <w:next w:val="Normal"/>
+    <w:link w:val="Heading8Char"/>
+    <w:uiPriority w:val="9"/>
+    <w:semiHidden/>
+    <w:unhideWhenUsed/>
+    <w:qFormat/>
+    <w:rsid w:val="00FE3FC2"/>
+    <w:pPr>
+      <w:spacing w:before="200" w:after="0"/>
+      <w:outlineLvl w:val="7"/>
+    </w:pPr>
+    <w:rPr>
+      <w:caps/>
+      <w:spacing w:val="10"/>
+      <w:sz w:val="18"/>
+      <w:szCs w:val="18"/>
+    </w:rPr>
+  </w:style>
+  <w:style w:type="paragraph" w:styleId="Heading9">
+    <w:name w:val="heading 9"/>
+    <w:basedOn w:val="Normal"/>
+    <w:next w:val="Normal"/>
+    <w:link w:val="Heading9Char"/>
+    <w:uiPriority w:val="9"/>
+    <w:semiHidden/>
+    <w:unhideWhenUsed/>
+    <w:qFormat/>
+    <w:rsid w:val="00FE3FC2"/>
+    <w:pPr>
+      <w:spacing w:before="200" w:after="0"/>
+      <w:outlineLvl w:val="8"/>
+    </w:pPr>
+    <w:rPr>
       <w:i/>
       <w:iCs/>
-      <w:color w:val="2F5496" w:themeColor="accent1" w:themeShade="BF"/>
+      <w:caps/>
+      <w:spacing w:val="10"/>
+      <w:sz w:val="18"/>
+      <w:szCs w:val="18"/>
     </w:rPr>
   </w:style>
   <w:style w:type="character" w:default="1" w:styleId="DefaultParagraphFont">
     <w:name w:val="Default Paragraph Font"/>
     <w:uiPriority w:val="1"/>
-    <w:semiHidden/>
     <w:unhideWhenUsed/>
   </w:style>
   <w:style w:type="table" w:default="1" w:styleId="TableNormal">
@@ -14717,19 +14956,21 @@
     <w:basedOn w:val="DefaultParagraphFont"/>
     <w:link w:val="Heading1"/>
     <w:uiPriority w:val="9"/>
-    <w:rsid w:val="000750EB"/>
+    <w:rsid w:val="00FE3FC2"/>
     <w:rPr>
-      <w:rFonts w:asciiTheme="majorHAnsi" w:eastAsiaTheme="majorEastAsia" w:hAnsiTheme="majorHAnsi" w:cstheme="majorBidi"/>
-      <w:color w:val="2F5496" w:themeColor="accent1" w:themeShade="BF"/>
-      <w:sz w:val="32"/>
-      <w:szCs w:val="32"/>
+      <w:caps/>
+      <w:color w:val="FFFFFF" w:themeColor="background1"/>
+      <w:spacing w:val="15"/>
+      <w:sz w:val="22"/>
+      <w:szCs w:val="22"/>
+      <w:shd w:val="clear" w:color="auto" w:fill="A5300F" w:themeFill="accent1"/>
     </w:rPr>
   </w:style>
   <w:style w:type="paragraph" w:styleId="NoSpacing">
     <w:name w:val="No Spacing"/>
     <w:uiPriority w:val="1"/>
     <w:qFormat/>
-    <w:rsid w:val="000750EB"/>
+    <w:rsid w:val="00FE3FC2"/>
     <w:pPr>
       <w:spacing w:after="0" w:line="240" w:lineRule="auto"/>
     </w:pPr>
@@ -14741,13 +14982,10 @@
     <w:uiPriority w:val="39"/>
     <w:unhideWhenUsed/>
     <w:qFormat/>
-    <w:rsid w:val="000750EB"/>
+    <w:rsid w:val="00FE3FC2"/>
     <w:pPr>
       <w:outlineLvl w:val="9"/>
     </w:pPr>
-    <w:rPr>
-      <w:lang w:val="en-US"/>
-    </w:rPr>
   </w:style>
   <w:style w:type="paragraph" w:styleId="TOC1">
     <w:name w:val="toc 1"/>
@@ -14771,7 +15009,7 @@
     <w:unhideWhenUsed/>
     <w:rsid w:val="000750EB"/>
     <w:rPr>
-      <w:color w:val="0563C1" w:themeColor="hyperlink"/>
+      <w:color w:val="6B9F25" w:themeColor="hyperlink"/>
       <w:u w:val="single"/>
     </w:rPr>
   </w:style>
@@ -14783,7 +15021,7 @@
     <w:unhideWhenUsed/>
     <w:rsid w:val="000750EB"/>
     <w:pPr>
-      <w:spacing w:before="100" w:beforeAutospacing="1" w:after="100" w:afterAutospacing="1" w:line="240" w:lineRule="auto"/>
+      <w:spacing w:beforeAutospacing="1" w:after="100" w:afterAutospacing="1" w:line="240" w:lineRule="auto"/>
     </w:pPr>
     <w:rPr>
       <w:rFonts w:ascii="Times New Roman" w:eastAsia="Times New Roman" w:hAnsi="Times New Roman" w:cs="Times New Roman"/>
@@ -14822,12 +15060,11 @@
     <w:basedOn w:val="DefaultParagraphFont"/>
     <w:link w:val="Heading2"/>
     <w:uiPriority w:val="9"/>
-    <w:rsid w:val="000C20EE"/>
+    <w:rsid w:val="00FE3FC2"/>
     <w:rPr>
-      <w:rFonts w:asciiTheme="majorHAnsi" w:eastAsiaTheme="majorEastAsia" w:hAnsiTheme="majorHAnsi" w:cstheme="majorBidi"/>
-      <w:color w:val="2F5496" w:themeColor="accent1" w:themeShade="BF"/>
-      <w:sz w:val="26"/>
-      <w:szCs w:val="26"/>
+      <w:caps/>
+      <w:spacing w:val="15"/>
+      <w:shd w:val="clear" w:color="auto" w:fill="F9CEC2" w:themeFill="accent1" w:themeFillTint="33"/>
     </w:rPr>
   </w:style>
   <w:style w:type="paragraph" w:styleId="ListParagraph">
@@ -14837,16 +15074,9 @@
     <w:qFormat/>
     <w:rsid w:val="00396CC3"/>
     <w:pPr>
-      <w:spacing w:after="0" w:line="240" w:lineRule="auto"/>
       <w:ind w:left="720"/>
       <w:contextualSpacing/>
     </w:pPr>
-    <w:rPr>
-      <w:rFonts w:ascii="Times New Roman" w:hAnsi="Times New Roman" w:cs="Times New Roman"/>
-      <w:sz w:val="24"/>
-      <w:szCs w:val="24"/>
-      <w:lang w:val="en-US"/>
-    </w:rPr>
   </w:style>
   <w:style w:type="paragraph" w:styleId="TOC2">
     <w:name w:val="toc 2"/>
@@ -14868,16 +15098,13 @@
     <w:uiPriority w:val="35"/>
     <w:unhideWhenUsed/>
     <w:qFormat/>
-    <w:rsid w:val="00F91C49"/>
-    <w:pPr>
-      <w:spacing w:after="200" w:line="240" w:lineRule="auto"/>
-    </w:pPr>
+    <w:rsid w:val="00FE3FC2"/>
     <w:rPr>
-      <w:i/>
-      <w:iCs/>
-      <w:color w:val="44546A" w:themeColor="text2"/>
-      <w:sz w:val="18"/>
-      <w:szCs w:val="18"/>
+      <w:b/>
+      <w:bCs/>
+      <w:color w:val="7B230B" w:themeColor="accent1" w:themeShade="BF"/>
+      <w:sz w:val="16"/>
+      <w:szCs w:val="16"/>
     </w:rPr>
   </w:style>
   <w:style w:type="paragraph" w:styleId="TableofFigures">
@@ -14970,10 +15197,6 @@
     <w:pPr>
       <w:spacing w:line="240" w:lineRule="auto"/>
     </w:pPr>
-    <w:rPr>
-      <w:sz w:val="20"/>
-      <w:szCs w:val="20"/>
-    </w:rPr>
   </w:style>
   <w:style w:type="character" w:customStyle="1" w:styleId="CommentTextChar">
     <w:name w:val="Comment Text Char"/>
@@ -15030,12 +15253,11 @@
     <w:basedOn w:val="DefaultParagraphFont"/>
     <w:link w:val="Heading3"/>
     <w:uiPriority w:val="9"/>
-    <w:rsid w:val="00EB2C5C"/>
+    <w:rsid w:val="00FE3FC2"/>
     <w:rPr>
-      <w:rFonts w:asciiTheme="majorHAnsi" w:eastAsiaTheme="majorEastAsia" w:hAnsiTheme="majorHAnsi" w:cstheme="majorBidi"/>
-      <w:color w:val="1F3763" w:themeColor="accent1" w:themeShade="7F"/>
-      <w:sz w:val="24"/>
-      <w:szCs w:val="24"/>
+      <w:caps/>
+      <w:color w:val="511707" w:themeColor="accent1" w:themeShade="7F"/>
+      <w:spacing w:val="15"/>
     </w:rPr>
   </w:style>
   <w:style w:type="character" w:customStyle="1" w:styleId="Heading4Char">
@@ -15043,12 +15265,11 @@
     <w:basedOn w:val="DefaultParagraphFont"/>
     <w:link w:val="Heading4"/>
     <w:uiPriority w:val="9"/>
-    <w:rsid w:val="00EB2C5C"/>
+    <w:rsid w:val="00FE3FC2"/>
     <w:rPr>
-      <w:rFonts w:asciiTheme="majorHAnsi" w:eastAsiaTheme="majorEastAsia" w:hAnsiTheme="majorHAnsi" w:cstheme="majorBidi"/>
-      <w:i/>
-      <w:iCs/>
-      <w:color w:val="2F5496" w:themeColor="accent1" w:themeShade="BF"/>
+      <w:caps/>
+      <w:color w:val="7B230B" w:themeColor="accent1" w:themeShade="BF"/>
+      <w:spacing w:val="10"/>
     </w:rPr>
   </w:style>
   <w:style w:type="paragraph" w:styleId="TOC3">
@@ -15064,13 +15285,292 @@
       <w:ind w:left="440"/>
     </w:pPr>
   </w:style>
+  <w:style w:type="character" w:customStyle="1" w:styleId="Heading5Char">
+    <w:name w:val="Heading 5 Char"/>
+    <w:basedOn w:val="DefaultParagraphFont"/>
+    <w:link w:val="Heading5"/>
+    <w:uiPriority w:val="9"/>
+    <w:semiHidden/>
+    <w:rsid w:val="00FE3FC2"/>
+    <w:rPr>
+      <w:caps/>
+      <w:color w:val="7B230B" w:themeColor="accent1" w:themeShade="BF"/>
+      <w:spacing w:val="10"/>
+    </w:rPr>
+  </w:style>
+  <w:style w:type="character" w:customStyle="1" w:styleId="Heading6Char">
+    <w:name w:val="Heading 6 Char"/>
+    <w:basedOn w:val="DefaultParagraphFont"/>
+    <w:link w:val="Heading6"/>
+    <w:uiPriority w:val="9"/>
+    <w:semiHidden/>
+    <w:rsid w:val="00FE3FC2"/>
+    <w:rPr>
+      <w:caps/>
+      <w:color w:val="7B230B" w:themeColor="accent1" w:themeShade="BF"/>
+      <w:spacing w:val="10"/>
+    </w:rPr>
+  </w:style>
+  <w:style w:type="character" w:customStyle="1" w:styleId="Heading7Char">
+    <w:name w:val="Heading 7 Char"/>
+    <w:basedOn w:val="DefaultParagraphFont"/>
+    <w:link w:val="Heading7"/>
+    <w:uiPriority w:val="9"/>
+    <w:semiHidden/>
+    <w:rsid w:val="00FE3FC2"/>
+    <w:rPr>
+      <w:caps/>
+      <w:color w:val="7B230B" w:themeColor="accent1" w:themeShade="BF"/>
+      <w:spacing w:val="10"/>
+    </w:rPr>
+  </w:style>
+  <w:style w:type="character" w:customStyle="1" w:styleId="Heading8Char">
+    <w:name w:val="Heading 8 Char"/>
+    <w:basedOn w:val="DefaultParagraphFont"/>
+    <w:link w:val="Heading8"/>
+    <w:uiPriority w:val="9"/>
+    <w:semiHidden/>
+    <w:rsid w:val="00FE3FC2"/>
+    <w:rPr>
+      <w:caps/>
+      <w:spacing w:val="10"/>
+      <w:sz w:val="18"/>
+      <w:szCs w:val="18"/>
+    </w:rPr>
+  </w:style>
+  <w:style w:type="character" w:customStyle="1" w:styleId="Heading9Char">
+    <w:name w:val="Heading 9 Char"/>
+    <w:basedOn w:val="DefaultParagraphFont"/>
+    <w:link w:val="Heading9"/>
+    <w:uiPriority w:val="9"/>
+    <w:semiHidden/>
+    <w:rsid w:val="00FE3FC2"/>
+    <w:rPr>
+      <w:i/>
+      <w:iCs/>
+      <w:caps/>
+      <w:spacing w:val="10"/>
+      <w:sz w:val="18"/>
+      <w:szCs w:val="18"/>
+    </w:rPr>
+  </w:style>
+  <w:style w:type="paragraph" w:styleId="Title">
+    <w:name w:val="Title"/>
+    <w:basedOn w:val="Normal"/>
+    <w:next w:val="Normal"/>
+    <w:link w:val="TitleChar"/>
+    <w:uiPriority w:val="10"/>
+    <w:qFormat/>
+    <w:rsid w:val="00FE3FC2"/>
+    <w:pPr>
+      <w:spacing w:before="0" w:after="0"/>
+    </w:pPr>
+    <w:rPr>
+      <w:rFonts w:asciiTheme="majorHAnsi" w:eastAsiaTheme="majorEastAsia" w:hAnsiTheme="majorHAnsi" w:cstheme="majorBidi"/>
+      <w:caps/>
+      <w:color w:val="A5300F" w:themeColor="accent1"/>
+      <w:spacing w:val="10"/>
+      <w:sz w:val="52"/>
+      <w:szCs w:val="52"/>
+    </w:rPr>
+  </w:style>
+  <w:style w:type="character" w:customStyle="1" w:styleId="TitleChar">
+    <w:name w:val="Title Char"/>
+    <w:basedOn w:val="DefaultParagraphFont"/>
+    <w:link w:val="Title"/>
+    <w:uiPriority w:val="10"/>
+    <w:rsid w:val="00FE3FC2"/>
+    <w:rPr>
+      <w:rFonts w:asciiTheme="majorHAnsi" w:eastAsiaTheme="majorEastAsia" w:hAnsiTheme="majorHAnsi" w:cstheme="majorBidi"/>
+      <w:caps/>
+      <w:color w:val="A5300F" w:themeColor="accent1"/>
+      <w:spacing w:val="10"/>
+      <w:sz w:val="52"/>
+      <w:szCs w:val="52"/>
+    </w:rPr>
+  </w:style>
+  <w:style w:type="paragraph" w:styleId="Subtitle">
+    <w:name w:val="Subtitle"/>
+    <w:basedOn w:val="Normal"/>
+    <w:next w:val="Normal"/>
+    <w:link w:val="SubtitleChar"/>
+    <w:uiPriority w:val="11"/>
+    <w:qFormat/>
+    <w:rsid w:val="00FE3FC2"/>
+    <w:pPr>
+      <w:spacing w:before="0" w:after="500" w:line="240" w:lineRule="auto"/>
+    </w:pPr>
+    <w:rPr>
+      <w:caps/>
+      <w:color w:val="595959" w:themeColor="text1" w:themeTint="A6"/>
+      <w:spacing w:val="10"/>
+      <w:sz w:val="21"/>
+      <w:szCs w:val="21"/>
+    </w:rPr>
+  </w:style>
+  <w:style w:type="character" w:customStyle="1" w:styleId="SubtitleChar">
+    <w:name w:val="Subtitle Char"/>
+    <w:basedOn w:val="DefaultParagraphFont"/>
+    <w:link w:val="Subtitle"/>
+    <w:uiPriority w:val="11"/>
+    <w:rsid w:val="00FE3FC2"/>
+    <w:rPr>
+      <w:caps/>
+      <w:color w:val="595959" w:themeColor="text1" w:themeTint="A6"/>
+      <w:spacing w:val="10"/>
+      <w:sz w:val="21"/>
+      <w:szCs w:val="21"/>
+    </w:rPr>
+  </w:style>
+  <w:style w:type="character" w:styleId="Strong">
+    <w:name w:val="Strong"/>
+    <w:uiPriority w:val="22"/>
+    <w:qFormat/>
+    <w:rsid w:val="00FE3FC2"/>
+    <w:rPr>
+      <w:b/>
+      <w:bCs/>
+    </w:rPr>
+  </w:style>
+  <w:style w:type="character" w:styleId="Emphasis">
+    <w:name w:val="Emphasis"/>
+    <w:uiPriority w:val="20"/>
+    <w:qFormat/>
+    <w:rsid w:val="00FE3FC2"/>
+    <w:rPr>
+      <w:caps/>
+      <w:color w:val="511707" w:themeColor="accent1" w:themeShade="7F"/>
+      <w:spacing w:val="5"/>
+    </w:rPr>
+  </w:style>
+  <w:style w:type="paragraph" w:styleId="Quote">
+    <w:name w:val="Quote"/>
+    <w:basedOn w:val="Normal"/>
+    <w:next w:val="Normal"/>
+    <w:link w:val="QuoteChar"/>
+    <w:uiPriority w:val="29"/>
+    <w:qFormat/>
+    <w:rsid w:val="00FE3FC2"/>
+    <w:rPr>
+      <w:i/>
+      <w:iCs/>
+      <w:sz w:val="24"/>
+      <w:szCs w:val="24"/>
+    </w:rPr>
+  </w:style>
+  <w:style w:type="character" w:customStyle="1" w:styleId="QuoteChar">
+    <w:name w:val="Quote Char"/>
+    <w:basedOn w:val="DefaultParagraphFont"/>
+    <w:link w:val="Quote"/>
+    <w:uiPriority w:val="29"/>
+    <w:rsid w:val="00FE3FC2"/>
+    <w:rPr>
+      <w:i/>
+      <w:iCs/>
+      <w:sz w:val="24"/>
+      <w:szCs w:val="24"/>
+    </w:rPr>
+  </w:style>
+  <w:style w:type="paragraph" w:styleId="IntenseQuote">
+    <w:name w:val="Intense Quote"/>
+    <w:basedOn w:val="Normal"/>
+    <w:next w:val="Normal"/>
+    <w:link w:val="IntenseQuoteChar"/>
+    <w:uiPriority w:val="30"/>
+    <w:qFormat/>
+    <w:rsid w:val="00FE3FC2"/>
+    <w:pPr>
+      <w:spacing w:before="240" w:after="240" w:line="240" w:lineRule="auto"/>
+      <w:ind w:left="1080" w:right="1080"/>
+      <w:jc w:val="center"/>
+    </w:pPr>
+    <w:rPr>
+      <w:color w:val="A5300F" w:themeColor="accent1"/>
+      <w:sz w:val="24"/>
+      <w:szCs w:val="24"/>
+    </w:rPr>
+  </w:style>
+  <w:style w:type="character" w:customStyle="1" w:styleId="IntenseQuoteChar">
+    <w:name w:val="Intense Quote Char"/>
+    <w:basedOn w:val="DefaultParagraphFont"/>
+    <w:link w:val="IntenseQuote"/>
+    <w:uiPriority w:val="30"/>
+    <w:rsid w:val="00FE3FC2"/>
+    <w:rPr>
+      <w:color w:val="A5300F" w:themeColor="accent1"/>
+      <w:sz w:val="24"/>
+      <w:szCs w:val="24"/>
+    </w:rPr>
+  </w:style>
+  <w:style w:type="character" w:styleId="SubtleEmphasis">
+    <w:name w:val="Subtle Emphasis"/>
+    <w:uiPriority w:val="19"/>
+    <w:qFormat/>
+    <w:rsid w:val="00FE3FC2"/>
+    <w:rPr>
+      <w:i/>
+      <w:iCs/>
+      <w:color w:val="511707" w:themeColor="accent1" w:themeShade="7F"/>
+    </w:rPr>
+  </w:style>
+  <w:style w:type="character" w:styleId="IntenseEmphasis">
+    <w:name w:val="Intense Emphasis"/>
+    <w:uiPriority w:val="21"/>
+    <w:qFormat/>
+    <w:rsid w:val="00FE3FC2"/>
+    <w:rPr>
+      <w:b/>
+      <w:bCs/>
+      <w:caps/>
+      <w:color w:val="511707" w:themeColor="accent1" w:themeShade="7F"/>
+      <w:spacing w:val="10"/>
+    </w:rPr>
+  </w:style>
+  <w:style w:type="character" w:styleId="SubtleReference">
+    <w:name w:val="Subtle Reference"/>
+    <w:uiPriority w:val="31"/>
+    <w:qFormat/>
+    <w:rsid w:val="00FE3FC2"/>
+    <w:rPr>
+      <w:b/>
+      <w:bCs/>
+      <w:color w:val="A5300F" w:themeColor="accent1"/>
+    </w:rPr>
+  </w:style>
+  <w:style w:type="character" w:styleId="IntenseReference">
+    <w:name w:val="Intense Reference"/>
+    <w:uiPriority w:val="32"/>
+    <w:qFormat/>
+    <w:rsid w:val="00FE3FC2"/>
+    <w:rPr>
+      <w:b/>
+      <w:bCs/>
+      <w:i/>
+      <w:iCs/>
+      <w:caps/>
+      <w:color w:val="A5300F" w:themeColor="accent1"/>
+    </w:rPr>
+  </w:style>
+  <w:style w:type="character" w:styleId="BookTitle">
+    <w:name w:val="Book Title"/>
+    <w:uiPriority w:val="33"/>
+    <w:qFormat/>
+    <w:rsid w:val="00FE3FC2"/>
+    <w:rPr>
+      <w:b/>
+      <w:bCs/>
+      <w:i/>
+      <w:iCs/>
+      <w:spacing w:val="0"/>
+    </w:rPr>
+  </w:style>
 </w:styles>
 </file>
 
 <file path=word/theme/theme1.xml><?xml version="1.0" encoding="utf-8"?>
 <a:theme xmlns:a="http://schemas.openxmlformats.org/drawingml/2006/main" name="Office Theme">
   <a:themeElements>
-    <a:clrScheme name="Office">
+    <a:clrScheme name="Red">
       <a:dk1>
         <a:sysClr val="windowText" lastClr="000000"/>
       </a:dk1>
@@ -15078,34 +15578,34 @@
         <a:sysClr val="window" lastClr="FFFFFF"/>
       </a:lt1>
       <a:dk2>
-        <a:srgbClr val="44546A"/>
+        <a:srgbClr val="323232"/>
       </a:dk2>
       <a:lt2>
-        <a:srgbClr val="E7E6E6"/>
+        <a:srgbClr val="E5C243"/>
       </a:lt2>
       <a:accent1>
-        <a:srgbClr val="4472C4"/>
+        <a:srgbClr val="A5300F"/>
       </a:accent1>
       <a:accent2>
-        <a:srgbClr val="ED7D31"/>
+        <a:srgbClr val="D55816"/>
       </a:accent2>
       <a:accent3>
-        <a:srgbClr val="A5A5A5"/>
+        <a:srgbClr val="E19825"/>
       </a:accent3>
       <a:accent4>
-        <a:srgbClr val="FFC000"/>
+        <a:srgbClr val="B19C7D"/>
       </a:accent4>
       <a:accent5>
-        <a:srgbClr val="5B9BD5"/>
+        <a:srgbClr val="7F5F52"/>
       </a:accent5>
       <a:accent6>
-        <a:srgbClr val="70AD47"/>
+        <a:srgbClr val="B27D49"/>
       </a:accent6>
       <a:hlink>
-        <a:srgbClr val="0563C1"/>
+        <a:srgbClr val="6B9F25"/>
       </a:hlink>
       <a:folHlink>
-        <a:srgbClr val="954F72"/>
+        <a:srgbClr val="B26B02"/>
       </a:folHlink>
     </a:clrScheme>
     <a:fontScheme name="Office">

</xml_diff>